<commit_message>
example file added by Raheleh
</commit_message>
<xml_diff>
--- a/Gitbash codes.docx
+++ b/Gitbash codes.docx
@@ -3952,6 +3952,1791 @@
           <w:szCs w:val="18"/>
         </w:rPr>
         <w:t>)</w:t>
+      </w:r>
+    </w:p>
+    <w:p/>
+    <w:p>
+      <w:pPr>
+        <w:autoSpaceDE w:val="0"/>
+        <w:autoSpaceDN w:val="0"/>
+        <w:adjustRightInd w:val="0"/>
+        <w:spacing w:after="0" w:line="240" w:lineRule="auto"/>
+        <w:rPr>
+          <w:rFonts w:ascii="Lucida Console" w:hAnsi="Lucida Console" w:cs="Lucida Console"/>
+          <w:sz w:val="18"/>
+          <w:szCs w:val="18"/>
+        </w:rPr>
+      </w:pPr>
+      <w:r>
+        <w:rPr>
+          <w:rFonts w:ascii="Lucida Console" w:hAnsi="Lucida Console" w:cs="Lucida Console"/>
+          <w:sz w:val="18"/>
+          <w:szCs w:val="18"/>
+        </w:rPr>
+        <w:t xml:space="preserve">$ </w:t>
+      </w:r>
+      <w:r>
+        <w:rPr>
+          <w:rFonts w:ascii="Lucida Console" w:hAnsi="Lucida Console" w:cs="Lucida Console"/>
+          <w:sz w:val="18"/>
+          <w:szCs w:val="18"/>
+          <w:highlight w:val="yellow"/>
+        </w:rPr>
+        <w:t xml:space="preserve">git </w:t>
+      </w:r>
+      <w:proofErr w:type="gramStart"/>
+      <w:r>
+        <w:rPr>
+          <w:rFonts w:ascii="Lucida Console" w:hAnsi="Lucida Console" w:cs="Lucida Console"/>
+          <w:sz w:val="18"/>
+          <w:szCs w:val="18"/>
+          <w:highlight w:val="yellow"/>
+        </w:rPr>
+        <w:t>pull</w:t>
+      </w:r>
+      <w:proofErr w:type="gramEnd"/>
+    </w:p>
+    <w:p>
+      <w:pPr>
+        <w:autoSpaceDE w:val="0"/>
+        <w:autoSpaceDN w:val="0"/>
+        <w:adjustRightInd w:val="0"/>
+        <w:spacing w:after="0" w:line="240" w:lineRule="auto"/>
+        <w:rPr>
+          <w:rFonts w:ascii="Lucida Console" w:hAnsi="Lucida Console" w:cs="Lucida Console"/>
+          <w:sz w:val="18"/>
+          <w:szCs w:val="18"/>
+        </w:rPr>
+      </w:pPr>
+      <w:r>
+        <w:rPr>
+          <w:rFonts w:ascii="Lucida Console" w:hAnsi="Lucida Console" w:cs="Lucida Console"/>
+          <w:sz w:val="18"/>
+          <w:szCs w:val="18"/>
+        </w:rPr>
+        <w:t>remote: Enumerating objects: 3, done.</w:t>
+      </w:r>
+    </w:p>
+    <w:p>
+      <w:pPr>
+        <w:autoSpaceDE w:val="0"/>
+        <w:autoSpaceDN w:val="0"/>
+        <w:adjustRightInd w:val="0"/>
+        <w:spacing w:after="0" w:line="240" w:lineRule="auto"/>
+        <w:rPr>
+          <w:rFonts w:ascii="Lucida Console" w:hAnsi="Lucida Console" w:cs="Lucida Console"/>
+          <w:sz w:val="18"/>
+          <w:szCs w:val="18"/>
+        </w:rPr>
+      </w:pPr>
+      <w:r>
+        <w:rPr>
+          <w:rFonts w:ascii="Lucida Console" w:hAnsi="Lucida Console" w:cs="Lucida Console"/>
+          <w:sz w:val="18"/>
+          <w:szCs w:val="18"/>
+        </w:rPr>
+        <w:t>remote: Counting objects: 100% (3/3), done.</w:t>
+      </w:r>
+    </w:p>
+    <w:p>
+      <w:pPr>
+        <w:autoSpaceDE w:val="0"/>
+        <w:autoSpaceDN w:val="0"/>
+        <w:adjustRightInd w:val="0"/>
+        <w:spacing w:after="0" w:line="240" w:lineRule="auto"/>
+        <w:rPr>
+          <w:rFonts w:ascii="Lucida Console" w:hAnsi="Lucida Console" w:cs="Lucida Console"/>
+          <w:sz w:val="18"/>
+          <w:szCs w:val="18"/>
+        </w:rPr>
+      </w:pPr>
+      <w:r>
+        <w:rPr>
+          <w:rFonts w:ascii="Lucida Console" w:hAnsi="Lucida Console" w:cs="Lucida Console"/>
+          <w:sz w:val="18"/>
+          <w:szCs w:val="18"/>
+        </w:rPr>
+        <w:t>remote: Compressing objects: 100% (1/1), done.</w:t>
+      </w:r>
+    </w:p>
+    <w:p>
+      <w:pPr>
+        <w:autoSpaceDE w:val="0"/>
+        <w:autoSpaceDN w:val="0"/>
+        <w:adjustRightInd w:val="0"/>
+        <w:spacing w:after="0" w:line="240" w:lineRule="auto"/>
+        <w:rPr>
+          <w:rFonts w:ascii="Lucida Console" w:hAnsi="Lucida Console" w:cs="Lucida Console"/>
+          <w:sz w:val="18"/>
+          <w:szCs w:val="18"/>
+        </w:rPr>
+      </w:pPr>
+      <w:r>
+        <w:rPr>
+          <w:rFonts w:ascii="Lucida Console" w:hAnsi="Lucida Console" w:cs="Lucida Console"/>
+          <w:sz w:val="18"/>
+          <w:szCs w:val="18"/>
+        </w:rPr>
+        <w:t>remote: Total 2 (delta 1), reused 2 (delta 1), pack-reused 0</w:t>
+      </w:r>
+    </w:p>
+    <w:p>
+      <w:pPr>
+        <w:autoSpaceDE w:val="0"/>
+        <w:autoSpaceDN w:val="0"/>
+        <w:adjustRightInd w:val="0"/>
+        <w:spacing w:after="0" w:line="240" w:lineRule="auto"/>
+        <w:rPr>
+          <w:rFonts w:ascii="Lucida Console" w:hAnsi="Lucida Console" w:cs="Lucida Console"/>
+          <w:sz w:val="18"/>
+          <w:szCs w:val="18"/>
+        </w:rPr>
+      </w:pPr>
+      <w:r>
+        <w:rPr>
+          <w:rFonts w:ascii="Lucida Console" w:hAnsi="Lucida Console" w:cs="Lucida Console"/>
+          <w:sz w:val="18"/>
+          <w:szCs w:val="18"/>
+        </w:rPr>
+        <w:t>Unpacking objects: 100% (2/2), 229 bytes | 15.00 KiB/s, done.</w:t>
+      </w:r>
+    </w:p>
+    <w:p>
+      <w:pPr>
+        <w:autoSpaceDE w:val="0"/>
+        <w:autoSpaceDN w:val="0"/>
+        <w:adjustRightInd w:val="0"/>
+        <w:spacing w:after="0" w:line="240" w:lineRule="auto"/>
+        <w:rPr>
+          <w:rFonts w:ascii="Lucida Console" w:hAnsi="Lucida Console" w:cs="Lucida Console"/>
+          <w:sz w:val="18"/>
+          <w:szCs w:val="18"/>
+        </w:rPr>
+      </w:pPr>
+      <w:r>
+        <w:rPr>
+          <w:rFonts w:ascii="Lucida Console" w:hAnsi="Lucida Console" w:cs="Lucida Console"/>
+          <w:sz w:val="18"/>
+          <w:szCs w:val="18"/>
+        </w:rPr>
+        <w:t>From https://github.com/rvafaeis/project-1--day-2</w:t>
+      </w:r>
+    </w:p>
+    <w:p>
+      <w:pPr>
+        <w:autoSpaceDE w:val="0"/>
+        <w:autoSpaceDN w:val="0"/>
+        <w:adjustRightInd w:val="0"/>
+        <w:spacing w:after="0" w:line="240" w:lineRule="auto"/>
+        <w:rPr>
+          <w:rFonts w:ascii="Lucida Console" w:hAnsi="Lucida Console" w:cs="Lucida Console"/>
+          <w:sz w:val="18"/>
+          <w:szCs w:val="18"/>
+        </w:rPr>
+      </w:pPr>
+      <w:r>
+        <w:rPr>
+          <w:rFonts w:ascii="Lucida Console" w:hAnsi="Lucida Console" w:cs="Lucida Console"/>
+          <w:sz w:val="18"/>
+          <w:szCs w:val="18"/>
+        </w:rPr>
+        <w:t xml:space="preserve"> * [new </w:t>
+      </w:r>
+      <w:proofErr w:type="gramStart"/>
+      <w:r>
+        <w:rPr>
+          <w:rFonts w:ascii="Lucida Console" w:hAnsi="Lucida Console" w:cs="Lucida Console"/>
+          <w:sz w:val="18"/>
+          <w:szCs w:val="18"/>
+        </w:rPr>
+        <w:t xml:space="preserve">branch]   </w:t>
+      </w:r>
+      <w:proofErr w:type="gramEnd"/>
+      <w:r>
+        <w:rPr>
+          <w:rFonts w:ascii="Lucida Console" w:hAnsi="Lucida Console" w:cs="Lucida Console"/>
+          <w:sz w:val="18"/>
+          <w:szCs w:val="18"/>
+        </w:rPr>
+        <w:t xml:space="preserve">   </w:t>
+      </w:r>
+      <w:proofErr w:type="spellStart"/>
+      <w:r>
+        <w:rPr>
+          <w:rFonts w:ascii="Lucida Console" w:hAnsi="Lucida Console" w:cs="Lucida Console"/>
+          <w:sz w:val="18"/>
+          <w:szCs w:val="18"/>
+        </w:rPr>
+        <w:t>louie</w:t>
+      </w:r>
+      <w:proofErr w:type="spellEnd"/>
+      <w:r>
+        <w:rPr>
+          <w:rFonts w:ascii="Lucida Console" w:hAnsi="Lucida Console" w:cs="Lucida Console"/>
+          <w:sz w:val="18"/>
+          <w:szCs w:val="18"/>
+        </w:rPr>
+        <w:t>/</w:t>
+      </w:r>
+      <w:proofErr w:type="spellStart"/>
+      <w:r>
+        <w:rPr>
+          <w:rFonts w:ascii="Lucida Console" w:hAnsi="Lucida Console" w:cs="Lucida Console"/>
+          <w:sz w:val="18"/>
+          <w:szCs w:val="18"/>
+        </w:rPr>
+        <w:t>branching_exercise</w:t>
+      </w:r>
+      <w:proofErr w:type="spellEnd"/>
+      <w:r>
+        <w:rPr>
+          <w:rFonts w:ascii="Lucida Console" w:hAnsi="Lucida Console" w:cs="Lucida Console"/>
+          <w:sz w:val="18"/>
+          <w:szCs w:val="18"/>
+        </w:rPr>
+        <w:t xml:space="preserve"> -&gt; origin/</w:t>
+      </w:r>
+      <w:proofErr w:type="spellStart"/>
+      <w:r>
+        <w:rPr>
+          <w:rFonts w:ascii="Lucida Console" w:hAnsi="Lucida Console" w:cs="Lucida Console"/>
+          <w:sz w:val="18"/>
+          <w:szCs w:val="18"/>
+        </w:rPr>
+        <w:t>louie</w:t>
+      </w:r>
+      <w:proofErr w:type="spellEnd"/>
+      <w:r>
+        <w:rPr>
+          <w:rFonts w:ascii="Lucida Console" w:hAnsi="Lucida Console" w:cs="Lucida Console"/>
+          <w:sz w:val="18"/>
+          <w:szCs w:val="18"/>
+        </w:rPr>
+        <w:t>/</w:t>
+      </w:r>
+      <w:proofErr w:type="spellStart"/>
+      <w:r>
+        <w:rPr>
+          <w:rFonts w:ascii="Lucida Console" w:hAnsi="Lucida Console" w:cs="Lucida Console"/>
+          <w:sz w:val="18"/>
+          <w:szCs w:val="18"/>
+        </w:rPr>
+        <w:t>branching_exercise</w:t>
+      </w:r>
+      <w:proofErr w:type="spellEnd"/>
+    </w:p>
+    <w:p>
+      <w:pPr>
+        <w:autoSpaceDE w:val="0"/>
+        <w:autoSpaceDN w:val="0"/>
+        <w:adjustRightInd w:val="0"/>
+        <w:spacing w:after="0" w:line="240" w:lineRule="auto"/>
+        <w:rPr>
+          <w:rFonts w:ascii="Lucida Console" w:hAnsi="Lucida Console" w:cs="Lucida Console"/>
+          <w:sz w:val="18"/>
+          <w:szCs w:val="18"/>
+        </w:rPr>
+      </w:pPr>
+      <w:r>
+        <w:rPr>
+          <w:rFonts w:ascii="Lucida Console" w:hAnsi="Lucida Console" w:cs="Lucida Console"/>
+          <w:sz w:val="18"/>
+          <w:szCs w:val="18"/>
+        </w:rPr>
+        <w:t xml:space="preserve"> * [new </w:t>
+      </w:r>
+      <w:proofErr w:type="gramStart"/>
+      <w:r>
+        <w:rPr>
+          <w:rFonts w:ascii="Lucida Console" w:hAnsi="Lucida Console" w:cs="Lucida Console"/>
+          <w:sz w:val="18"/>
+          <w:szCs w:val="18"/>
+        </w:rPr>
+        <w:t xml:space="preserve">branch]   </w:t>
+      </w:r>
+      <w:proofErr w:type="gramEnd"/>
+      <w:r>
+        <w:rPr>
+          <w:rFonts w:ascii="Lucida Console" w:hAnsi="Lucida Console" w:cs="Lucida Console"/>
+          <w:sz w:val="18"/>
+          <w:szCs w:val="18"/>
+        </w:rPr>
+        <w:t xml:space="preserve">   </w:t>
+      </w:r>
+      <w:proofErr w:type="spellStart"/>
+      <w:r>
+        <w:rPr>
+          <w:rFonts w:ascii="Lucida Console" w:hAnsi="Lucida Console" w:cs="Lucida Console"/>
+          <w:sz w:val="18"/>
+          <w:szCs w:val="18"/>
+        </w:rPr>
+        <w:t>rasha</w:t>
+      </w:r>
+      <w:proofErr w:type="spellEnd"/>
+      <w:r>
+        <w:rPr>
+          <w:rFonts w:ascii="Lucida Console" w:hAnsi="Lucida Console" w:cs="Lucida Console"/>
+          <w:sz w:val="18"/>
+          <w:szCs w:val="18"/>
+        </w:rPr>
+        <w:t>/</w:t>
+      </w:r>
+      <w:proofErr w:type="spellStart"/>
+      <w:r>
+        <w:rPr>
+          <w:rFonts w:ascii="Lucida Console" w:hAnsi="Lucida Console" w:cs="Lucida Console"/>
+          <w:sz w:val="18"/>
+          <w:szCs w:val="18"/>
+        </w:rPr>
+        <w:t>branching_exercise</w:t>
+      </w:r>
+      <w:proofErr w:type="spellEnd"/>
+      <w:r>
+        <w:rPr>
+          <w:rFonts w:ascii="Lucida Console" w:hAnsi="Lucida Console" w:cs="Lucida Console"/>
+          <w:sz w:val="18"/>
+          <w:szCs w:val="18"/>
+        </w:rPr>
+        <w:t xml:space="preserve"> -&gt; origin/</w:t>
+      </w:r>
+      <w:proofErr w:type="spellStart"/>
+      <w:r>
+        <w:rPr>
+          <w:rFonts w:ascii="Lucida Console" w:hAnsi="Lucida Console" w:cs="Lucida Console"/>
+          <w:sz w:val="18"/>
+          <w:szCs w:val="18"/>
+        </w:rPr>
+        <w:t>rasha</w:t>
+      </w:r>
+      <w:proofErr w:type="spellEnd"/>
+      <w:r>
+        <w:rPr>
+          <w:rFonts w:ascii="Lucida Console" w:hAnsi="Lucida Console" w:cs="Lucida Console"/>
+          <w:sz w:val="18"/>
+          <w:szCs w:val="18"/>
+        </w:rPr>
+        <w:t>/</w:t>
+      </w:r>
+      <w:proofErr w:type="spellStart"/>
+      <w:r>
+        <w:rPr>
+          <w:rFonts w:ascii="Lucida Console" w:hAnsi="Lucida Console" w:cs="Lucida Console"/>
+          <w:sz w:val="18"/>
+          <w:szCs w:val="18"/>
+        </w:rPr>
+        <w:t>branching_exercise</w:t>
+      </w:r>
+      <w:proofErr w:type="spellEnd"/>
+    </w:p>
+    <w:p>
+      <w:pPr>
+        <w:autoSpaceDE w:val="0"/>
+        <w:autoSpaceDN w:val="0"/>
+        <w:adjustRightInd w:val="0"/>
+        <w:spacing w:after="0" w:line="240" w:lineRule="auto"/>
+        <w:rPr>
+          <w:rFonts w:ascii="Lucida Console" w:hAnsi="Lucida Console" w:cs="Lucida Console"/>
+          <w:sz w:val="18"/>
+          <w:szCs w:val="18"/>
+        </w:rPr>
+      </w:pPr>
+      <w:r>
+        <w:rPr>
+          <w:rFonts w:ascii="Lucida Console" w:hAnsi="Lucida Console" w:cs="Lucida Console"/>
+          <w:sz w:val="18"/>
+          <w:szCs w:val="18"/>
+        </w:rPr>
+        <w:t>Already up to date.</w:t>
+      </w:r>
+    </w:p>
+    <w:p>
+      <w:pPr>
+        <w:autoSpaceDE w:val="0"/>
+        <w:autoSpaceDN w:val="0"/>
+        <w:adjustRightInd w:val="0"/>
+        <w:spacing w:after="0" w:line="240" w:lineRule="auto"/>
+        <w:rPr>
+          <w:rFonts w:ascii="Lucida Console" w:hAnsi="Lucida Console" w:cs="Lucida Console"/>
+          <w:sz w:val="18"/>
+          <w:szCs w:val="18"/>
+        </w:rPr>
+      </w:pPr>
+    </w:p>
+    <w:p>
+      <w:pPr>
+        <w:autoSpaceDE w:val="0"/>
+        <w:autoSpaceDN w:val="0"/>
+        <w:adjustRightInd w:val="0"/>
+        <w:spacing w:after="0" w:line="240" w:lineRule="auto"/>
+        <w:rPr>
+          <w:rFonts w:ascii="Lucida Console" w:hAnsi="Lucida Console" w:cs="Lucida Console"/>
+          <w:color w:val="00A89A"/>
+          <w:sz w:val="18"/>
+          <w:szCs w:val="18"/>
+        </w:rPr>
+      </w:pPr>
+      <w:r>
+        <w:rPr>
+          <w:rFonts w:ascii="Lucida Console" w:hAnsi="Lucida Console" w:cs="Lucida Console"/>
+          <w:color w:val="1CA800"/>
+          <w:sz w:val="18"/>
+          <w:szCs w:val="18"/>
+        </w:rPr>
+        <w:t xml:space="preserve">radrs01@DESKTOP-VESNVT7 </w:t>
+      </w:r>
+      <w:r>
+        <w:rPr>
+          <w:rFonts w:ascii="Lucida Console" w:hAnsi="Lucida Console" w:cs="Lucida Console"/>
+          <w:color w:val="B148C6"/>
+          <w:sz w:val="18"/>
+          <w:szCs w:val="18"/>
+        </w:rPr>
+        <w:t xml:space="preserve">MINGW64 </w:t>
+      </w:r>
+      <w:r>
+        <w:rPr>
+          <w:rFonts w:ascii="Lucida Console" w:hAnsi="Lucida Console" w:cs="Lucida Console"/>
+          <w:color w:val="C0A000"/>
+          <w:sz w:val="18"/>
+          <w:szCs w:val="18"/>
+        </w:rPr>
+        <w:t>~/Desktop/GWU/7- Week 2.2.23- 2.8.23/GWU-VIRT-DATA-PT-12-2022-U-LOLC-main-07-Project-1-Week-1/07-Project-1-Week-1/2/Activities/02-Evr_Pull/project-1--day-2</w:t>
+      </w:r>
+      <w:r>
+        <w:rPr>
+          <w:rFonts w:ascii="Lucida Console" w:hAnsi="Lucida Console" w:cs="Lucida Console"/>
+          <w:color w:val="00A89A"/>
+          <w:sz w:val="18"/>
+          <w:szCs w:val="18"/>
+        </w:rPr>
+        <w:t xml:space="preserve"> (main)</w:t>
+      </w:r>
+    </w:p>
+    <w:p>
+      <w:pPr>
+        <w:autoSpaceDE w:val="0"/>
+        <w:autoSpaceDN w:val="0"/>
+        <w:adjustRightInd w:val="0"/>
+        <w:spacing w:after="0" w:line="240" w:lineRule="auto"/>
+        <w:rPr>
+          <w:rFonts w:ascii="Lucida Console" w:hAnsi="Lucida Console" w:cs="Lucida Console"/>
+          <w:sz w:val="18"/>
+          <w:szCs w:val="18"/>
+        </w:rPr>
+      </w:pPr>
+      <w:r>
+        <w:rPr>
+          <w:rFonts w:ascii="Lucida Console" w:hAnsi="Lucida Console" w:cs="Lucida Console"/>
+          <w:sz w:val="18"/>
+          <w:szCs w:val="18"/>
+          <w:highlight w:val="yellow"/>
+        </w:rPr>
+        <w:t>$ git merge Raheleh/</w:t>
+      </w:r>
+      <w:proofErr w:type="spellStart"/>
+      <w:r>
+        <w:rPr>
+          <w:rFonts w:ascii="Lucida Console" w:hAnsi="Lucida Console" w:cs="Lucida Console"/>
+          <w:sz w:val="18"/>
+          <w:szCs w:val="18"/>
+          <w:highlight w:val="yellow"/>
+        </w:rPr>
+        <w:t>branching_exercise</w:t>
+      </w:r>
+      <w:proofErr w:type="spellEnd"/>
+    </w:p>
+    <w:p>
+      <w:pPr>
+        <w:autoSpaceDE w:val="0"/>
+        <w:autoSpaceDN w:val="0"/>
+        <w:adjustRightInd w:val="0"/>
+        <w:spacing w:after="0" w:line="240" w:lineRule="auto"/>
+        <w:rPr>
+          <w:rFonts w:ascii="Lucida Console" w:hAnsi="Lucida Console" w:cs="Lucida Console"/>
+          <w:sz w:val="18"/>
+          <w:szCs w:val="18"/>
+        </w:rPr>
+      </w:pPr>
+      <w:r>
+        <w:rPr>
+          <w:rFonts w:ascii="Lucida Console" w:hAnsi="Lucida Console" w:cs="Lucida Console"/>
+          <w:sz w:val="18"/>
+          <w:szCs w:val="18"/>
+        </w:rPr>
+        <w:t>Updating a90188c..3ef5c9c</w:t>
+      </w:r>
+    </w:p>
+    <w:p>
+      <w:pPr>
+        <w:autoSpaceDE w:val="0"/>
+        <w:autoSpaceDN w:val="0"/>
+        <w:adjustRightInd w:val="0"/>
+        <w:spacing w:after="0" w:line="240" w:lineRule="auto"/>
+        <w:rPr>
+          <w:rFonts w:ascii="Lucida Console" w:hAnsi="Lucida Console" w:cs="Lucida Console"/>
+          <w:sz w:val="18"/>
+          <w:szCs w:val="18"/>
+        </w:rPr>
+      </w:pPr>
+      <w:r>
+        <w:rPr>
+          <w:rFonts w:ascii="Lucida Console" w:hAnsi="Lucida Console" w:cs="Lucida Console"/>
+          <w:sz w:val="18"/>
+          <w:szCs w:val="18"/>
+        </w:rPr>
+        <w:t>Fast-forward</w:t>
+      </w:r>
+    </w:p>
+    <w:p>
+      <w:pPr>
+        <w:autoSpaceDE w:val="0"/>
+        <w:autoSpaceDN w:val="0"/>
+        <w:adjustRightInd w:val="0"/>
+        <w:spacing w:after="0" w:line="240" w:lineRule="auto"/>
+        <w:rPr>
+          <w:rFonts w:ascii="Lucida Console" w:hAnsi="Lucida Console" w:cs="Lucida Console"/>
+          <w:sz w:val="18"/>
+          <w:szCs w:val="18"/>
+        </w:rPr>
+      </w:pPr>
+      <w:r>
+        <w:rPr>
+          <w:rFonts w:ascii="Lucida Console" w:hAnsi="Lucida Console" w:cs="Lucida Console"/>
+          <w:sz w:val="18"/>
+          <w:szCs w:val="18"/>
+        </w:rPr>
+        <w:t xml:space="preserve"> </w:t>
+      </w:r>
+      <w:proofErr w:type="gramStart"/>
+      <w:r>
+        <w:rPr>
+          <w:rFonts w:ascii="Lucida Console" w:hAnsi="Lucida Console" w:cs="Lucida Console"/>
+          <w:sz w:val="18"/>
+          <w:szCs w:val="18"/>
+        </w:rPr>
+        <w:t>Raheleh.py  |</w:t>
+      </w:r>
+      <w:proofErr w:type="gramEnd"/>
+      <w:r>
+        <w:rPr>
+          <w:rFonts w:ascii="Lucida Console" w:hAnsi="Lucida Console" w:cs="Lucida Console"/>
+          <w:sz w:val="18"/>
+          <w:szCs w:val="18"/>
+        </w:rPr>
+        <w:t xml:space="preserve"> 0</w:t>
+      </w:r>
+    </w:p>
+    <w:p>
+      <w:pPr>
+        <w:autoSpaceDE w:val="0"/>
+        <w:autoSpaceDN w:val="0"/>
+        <w:adjustRightInd w:val="0"/>
+        <w:spacing w:after="0" w:line="240" w:lineRule="auto"/>
+        <w:rPr>
+          <w:rFonts w:ascii="Lucida Console" w:hAnsi="Lucida Console" w:cs="Lucida Console"/>
+          <w:sz w:val="18"/>
+          <w:szCs w:val="18"/>
+        </w:rPr>
+      </w:pPr>
+      <w:r>
+        <w:rPr>
+          <w:rFonts w:ascii="Lucida Console" w:hAnsi="Lucida Console" w:cs="Lucida Console"/>
+          <w:sz w:val="18"/>
+          <w:szCs w:val="18"/>
+        </w:rPr>
+        <w:t xml:space="preserve"> Raheleh.txt | 0</w:t>
+      </w:r>
+    </w:p>
+    <w:p>
+      <w:pPr>
+        <w:autoSpaceDE w:val="0"/>
+        <w:autoSpaceDN w:val="0"/>
+        <w:adjustRightInd w:val="0"/>
+        <w:spacing w:after="0" w:line="240" w:lineRule="auto"/>
+        <w:rPr>
+          <w:rFonts w:ascii="Lucida Console" w:hAnsi="Lucida Console" w:cs="Lucida Console"/>
+          <w:sz w:val="18"/>
+          <w:szCs w:val="18"/>
+        </w:rPr>
+      </w:pPr>
+      <w:r>
+        <w:rPr>
+          <w:rFonts w:ascii="Lucida Console" w:hAnsi="Lucida Console" w:cs="Lucida Console"/>
+          <w:sz w:val="18"/>
+          <w:szCs w:val="18"/>
+        </w:rPr>
+        <w:t xml:space="preserve"> 2 files changed, 0 </w:t>
+      </w:r>
+      <w:proofErr w:type="gramStart"/>
+      <w:r>
+        <w:rPr>
+          <w:rFonts w:ascii="Lucida Console" w:hAnsi="Lucida Console" w:cs="Lucida Console"/>
+          <w:sz w:val="18"/>
+          <w:szCs w:val="18"/>
+        </w:rPr>
+        <w:t>insertions(</w:t>
+      </w:r>
+      <w:proofErr w:type="gramEnd"/>
+      <w:r>
+        <w:rPr>
+          <w:rFonts w:ascii="Lucida Console" w:hAnsi="Lucida Console" w:cs="Lucida Console"/>
+          <w:sz w:val="18"/>
+          <w:szCs w:val="18"/>
+        </w:rPr>
+        <w:t>+), 0 deletions(-)</w:t>
+      </w:r>
+    </w:p>
+    <w:p>
+      <w:pPr>
+        <w:autoSpaceDE w:val="0"/>
+        <w:autoSpaceDN w:val="0"/>
+        <w:adjustRightInd w:val="0"/>
+        <w:spacing w:after="0" w:line="240" w:lineRule="auto"/>
+        <w:rPr>
+          <w:rFonts w:ascii="Lucida Console" w:hAnsi="Lucida Console" w:cs="Lucida Console"/>
+          <w:sz w:val="18"/>
+          <w:szCs w:val="18"/>
+        </w:rPr>
+      </w:pPr>
+      <w:r>
+        <w:rPr>
+          <w:rFonts w:ascii="Lucida Console" w:hAnsi="Lucida Console" w:cs="Lucida Console"/>
+          <w:sz w:val="18"/>
+          <w:szCs w:val="18"/>
+        </w:rPr>
+        <w:t xml:space="preserve"> create mode 100644 Raheleh.py</w:t>
+      </w:r>
+    </w:p>
+    <w:p>
+      <w:pPr>
+        <w:autoSpaceDE w:val="0"/>
+        <w:autoSpaceDN w:val="0"/>
+        <w:adjustRightInd w:val="0"/>
+        <w:spacing w:after="0" w:line="240" w:lineRule="auto"/>
+        <w:rPr>
+          <w:rFonts w:ascii="Lucida Console" w:hAnsi="Lucida Console" w:cs="Lucida Console"/>
+          <w:sz w:val="18"/>
+          <w:szCs w:val="18"/>
+        </w:rPr>
+      </w:pPr>
+      <w:r>
+        <w:rPr>
+          <w:rFonts w:ascii="Lucida Console" w:hAnsi="Lucida Console" w:cs="Lucida Console"/>
+          <w:sz w:val="18"/>
+          <w:szCs w:val="18"/>
+        </w:rPr>
+        <w:t xml:space="preserve"> create mode 100644 Raheleh.txt</w:t>
+      </w:r>
+    </w:p>
+    <w:p>
+      <w:pPr>
+        <w:autoSpaceDE w:val="0"/>
+        <w:autoSpaceDN w:val="0"/>
+        <w:adjustRightInd w:val="0"/>
+        <w:spacing w:after="0" w:line="240" w:lineRule="auto"/>
+        <w:rPr>
+          <w:rFonts w:ascii="Lucida Console" w:hAnsi="Lucida Console" w:cs="Lucida Console"/>
+          <w:sz w:val="18"/>
+          <w:szCs w:val="18"/>
+        </w:rPr>
+      </w:pPr>
+    </w:p>
+    <w:p>
+      <w:pPr>
+        <w:autoSpaceDE w:val="0"/>
+        <w:autoSpaceDN w:val="0"/>
+        <w:adjustRightInd w:val="0"/>
+        <w:spacing w:after="0" w:line="240" w:lineRule="auto"/>
+        <w:rPr>
+          <w:rFonts w:ascii="Lucida Console" w:hAnsi="Lucida Console" w:cs="Lucida Console"/>
+          <w:color w:val="00A89A"/>
+          <w:sz w:val="18"/>
+          <w:szCs w:val="18"/>
+        </w:rPr>
+      </w:pPr>
+      <w:r>
+        <w:rPr>
+          <w:rFonts w:ascii="Lucida Console" w:hAnsi="Lucida Console" w:cs="Lucida Console"/>
+          <w:color w:val="1CA800"/>
+          <w:sz w:val="18"/>
+          <w:szCs w:val="18"/>
+        </w:rPr>
+        <w:t xml:space="preserve">radrs01@DESKTOP-VESNVT7 </w:t>
+      </w:r>
+      <w:r>
+        <w:rPr>
+          <w:rFonts w:ascii="Lucida Console" w:hAnsi="Lucida Console" w:cs="Lucida Console"/>
+          <w:color w:val="B148C6"/>
+          <w:sz w:val="18"/>
+          <w:szCs w:val="18"/>
+        </w:rPr>
+        <w:t xml:space="preserve">MINGW64 </w:t>
+      </w:r>
+      <w:r>
+        <w:rPr>
+          <w:rFonts w:ascii="Lucida Console" w:hAnsi="Lucida Console" w:cs="Lucida Console"/>
+          <w:color w:val="C0A000"/>
+          <w:sz w:val="18"/>
+          <w:szCs w:val="18"/>
+        </w:rPr>
+        <w:t>~/Desktop/GWU/7- Week 2.2.23- 2.8.23/GWU-VIRT-DATA-PT-12-2022-U-LOLC-main-07-Project-1-Week-1/07-Project-1-Week-1/2/Activities/02-Evr_Pull/project-1--day-2</w:t>
+      </w:r>
+      <w:r>
+        <w:rPr>
+          <w:rFonts w:ascii="Lucida Console" w:hAnsi="Lucida Console" w:cs="Lucida Console"/>
+          <w:color w:val="00A89A"/>
+          <w:sz w:val="18"/>
+          <w:szCs w:val="18"/>
+        </w:rPr>
+        <w:t xml:space="preserve"> (main)</w:t>
+      </w:r>
+    </w:p>
+    <w:p>
+      <w:pPr>
+        <w:autoSpaceDE w:val="0"/>
+        <w:autoSpaceDN w:val="0"/>
+        <w:adjustRightInd w:val="0"/>
+        <w:spacing w:after="0" w:line="240" w:lineRule="auto"/>
+        <w:rPr>
+          <w:rFonts w:ascii="Lucida Console" w:hAnsi="Lucida Console" w:cs="Lucida Console"/>
+          <w:sz w:val="18"/>
+          <w:szCs w:val="18"/>
+        </w:rPr>
+      </w:pPr>
+      <w:r>
+        <w:rPr>
+          <w:rFonts w:ascii="Lucida Console" w:hAnsi="Lucida Console" w:cs="Lucida Console"/>
+          <w:sz w:val="18"/>
+          <w:szCs w:val="18"/>
+        </w:rPr>
+        <w:t xml:space="preserve">$ </w:t>
+      </w:r>
+      <w:r>
+        <w:rPr>
+          <w:rFonts w:ascii="Lucida Console" w:hAnsi="Lucida Console" w:cs="Lucida Console"/>
+          <w:sz w:val="18"/>
+          <w:szCs w:val="18"/>
+          <w:highlight w:val="yellow"/>
+        </w:rPr>
+        <w:t>git status</w:t>
+      </w:r>
+    </w:p>
+    <w:p>
+      <w:pPr>
+        <w:autoSpaceDE w:val="0"/>
+        <w:autoSpaceDN w:val="0"/>
+        <w:adjustRightInd w:val="0"/>
+        <w:spacing w:after="0" w:line="240" w:lineRule="auto"/>
+        <w:rPr>
+          <w:rFonts w:ascii="Lucida Console" w:hAnsi="Lucida Console" w:cs="Lucida Console"/>
+          <w:sz w:val="18"/>
+          <w:szCs w:val="18"/>
+        </w:rPr>
+      </w:pPr>
+      <w:r>
+        <w:rPr>
+          <w:rFonts w:ascii="Lucida Console" w:hAnsi="Lucida Console" w:cs="Lucida Console"/>
+          <w:sz w:val="18"/>
+          <w:szCs w:val="18"/>
+        </w:rPr>
+        <w:t>On branch main</w:t>
+      </w:r>
+    </w:p>
+    <w:p>
+      <w:pPr>
+        <w:autoSpaceDE w:val="0"/>
+        <w:autoSpaceDN w:val="0"/>
+        <w:adjustRightInd w:val="0"/>
+        <w:spacing w:after="0" w:line="240" w:lineRule="auto"/>
+        <w:rPr>
+          <w:rFonts w:ascii="Lucida Console" w:hAnsi="Lucida Console" w:cs="Lucida Console"/>
+          <w:sz w:val="18"/>
+          <w:szCs w:val="18"/>
+        </w:rPr>
+      </w:pPr>
+      <w:r>
+        <w:rPr>
+          <w:rFonts w:ascii="Lucida Console" w:hAnsi="Lucida Console" w:cs="Lucida Console"/>
+          <w:sz w:val="18"/>
+          <w:szCs w:val="18"/>
+        </w:rPr>
+        <w:t>Your branch is ahead of 'origin/main' by 1 commit.</w:t>
+      </w:r>
+    </w:p>
+    <w:p>
+      <w:pPr>
+        <w:autoSpaceDE w:val="0"/>
+        <w:autoSpaceDN w:val="0"/>
+        <w:adjustRightInd w:val="0"/>
+        <w:spacing w:after="0" w:line="240" w:lineRule="auto"/>
+        <w:rPr>
+          <w:rFonts w:ascii="Lucida Console" w:hAnsi="Lucida Console" w:cs="Lucida Console"/>
+          <w:sz w:val="18"/>
+          <w:szCs w:val="18"/>
+        </w:rPr>
+      </w:pPr>
+      <w:r>
+        <w:rPr>
+          <w:rFonts w:ascii="Lucida Console" w:hAnsi="Lucida Console" w:cs="Lucida Console"/>
+          <w:sz w:val="18"/>
+          <w:szCs w:val="18"/>
+        </w:rPr>
+        <w:t xml:space="preserve">  (use "git push" to publish your local commits)</w:t>
+      </w:r>
+    </w:p>
+    <w:p>
+      <w:pPr>
+        <w:autoSpaceDE w:val="0"/>
+        <w:autoSpaceDN w:val="0"/>
+        <w:adjustRightInd w:val="0"/>
+        <w:spacing w:after="0" w:line="240" w:lineRule="auto"/>
+        <w:rPr>
+          <w:rFonts w:ascii="Lucida Console" w:hAnsi="Lucida Console" w:cs="Lucida Console"/>
+          <w:sz w:val="18"/>
+          <w:szCs w:val="18"/>
+        </w:rPr>
+      </w:pPr>
+    </w:p>
+    <w:p>
+      <w:pPr>
+        <w:autoSpaceDE w:val="0"/>
+        <w:autoSpaceDN w:val="0"/>
+        <w:adjustRightInd w:val="0"/>
+        <w:spacing w:after="0" w:line="240" w:lineRule="auto"/>
+        <w:rPr>
+          <w:rFonts w:ascii="Lucida Console" w:hAnsi="Lucida Console" w:cs="Lucida Console"/>
+          <w:sz w:val="18"/>
+          <w:szCs w:val="18"/>
+        </w:rPr>
+      </w:pPr>
+      <w:r>
+        <w:rPr>
+          <w:rFonts w:ascii="Lucida Console" w:hAnsi="Lucida Console" w:cs="Lucida Console"/>
+          <w:sz w:val="18"/>
+          <w:szCs w:val="18"/>
+        </w:rPr>
+        <w:t>Untracked files:</w:t>
+      </w:r>
+    </w:p>
+    <w:p>
+      <w:pPr>
+        <w:autoSpaceDE w:val="0"/>
+        <w:autoSpaceDN w:val="0"/>
+        <w:adjustRightInd w:val="0"/>
+        <w:spacing w:after="0" w:line="240" w:lineRule="auto"/>
+        <w:rPr>
+          <w:rFonts w:ascii="Lucida Console" w:hAnsi="Lucida Console" w:cs="Lucida Console"/>
+          <w:sz w:val="18"/>
+          <w:szCs w:val="18"/>
+        </w:rPr>
+      </w:pPr>
+      <w:r>
+        <w:rPr>
+          <w:rFonts w:ascii="Lucida Console" w:hAnsi="Lucida Console" w:cs="Lucida Console"/>
+          <w:sz w:val="18"/>
+          <w:szCs w:val="18"/>
+        </w:rPr>
+        <w:t xml:space="preserve">  (use "git add &lt;file&gt;..." to include in what will be committed)</w:t>
+      </w:r>
+    </w:p>
+    <w:p>
+      <w:pPr>
+        <w:autoSpaceDE w:val="0"/>
+        <w:autoSpaceDN w:val="0"/>
+        <w:adjustRightInd w:val="0"/>
+        <w:spacing w:after="0" w:line="240" w:lineRule="auto"/>
+        <w:rPr>
+          <w:rFonts w:ascii="Lucida Console" w:hAnsi="Lucida Console" w:cs="Lucida Console"/>
+          <w:color w:val="D42C3A"/>
+          <w:sz w:val="18"/>
+          <w:szCs w:val="18"/>
+        </w:rPr>
+      </w:pPr>
+      <w:r>
+        <w:rPr>
+          <w:rFonts w:ascii="Lucida Console" w:hAnsi="Lucida Console" w:cs="Lucida Console"/>
+          <w:sz w:val="18"/>
+          <w:szCs w:val="18"/>
+        </w:rPr>
+        <w:t xml:space="preserve">        </w:t>
+      </w:r>
+      <w:proofErr w:type="spellStart"/>
+      <w:r>
+        <w:rPr>
+          <w:rFonts w:ascii="Lucida Console" w:hAnsi="Lucida Console" w:cs="Lucida Console"/>
+          <w:color w:val="D42C3A"/>
+          <w:sz w:val="18"/>
+          <w:szCs w:val="18"/>
+        </w:rPr>
+        <w:t>Gitbash</w:t>
+      </w:r>
+      <w:proofErr w:type="spellEnd"/>
+      <w:r>
+        <w:rPr>
+          <w:rFonts w:ascii="Lucida Console" w:hAnsi="Lucida Console" w:cs="Lucida Console"/>
+          <w:color w:val="D42C3A"/>
+          <w:sz w:val="18"/>
+          <w:szCs w:val="18"/>
+        </w:rPr>
+        <w:t xml:space="preserve"> codes.docx</w:t>
+      </w:r>
+    </w:p>
+    <w:p>
+      <w:pPr>
+        <w:autoSpaceDE w:val="0"/>
+        <w:autoSpaceDN w:val="0"/>
+        <w:adjustRightInd w:val="0"/>
+        <w:spacing w:after="0" w:line="240" w:lineRule="auto"/>
+        <w:rPr>
+          <w:rFonts w:ascii="Lucida Console" w:hAnsi="Lucida Console" w:cs="Lucida Console"/>
+          <w:color w:val="D42C3A"/>
+          <w:sz w:val="18"/>
+          <w:szCs w:val="18"/>
+        </w:rPr>
+      </w:pPr>
+      <w:r>
+        <w:rPr>
+          <w:rFonts w:ascii="Lucida Console" w:hAnsi="Lucida Console" w:cs="Lucida Console"/>
+          <w:sz w:val="18"/>
+          <w:szCs w:val="18"/>
+        </w:rPr>
+        <w:t xml:space="preserve">        </w:t>
+      </w:r>
+      <w:r>
+        <w:rPr>
+          <w:rFonts w:ascii="Lucida Console" w:hAnsi="Lucida Console" w:cs="Lucida Console"/>
+          <w:color w:val="D42C3A"/>
+          <w:sz w:val="18"/>
+          <w:szCs w:val="18"/>
+        </w:rPr>
+        <w:t>~$</w:t>
+      </w:r>
+      <w:proofErr w:type="spellStart"/>
+      <w:r>
+        <w:rPr>
+          <w:rFonts w:ascii="Lucida Console" w:hAnsi="Lucida Console" w:cs="Lucida Console"/>
+          <w:color w:val="D42C3A"/>
+          <w:sz w:val="18"/>
+          <w:szCs w:val="18"/>
+        </w:rPr>
+        <w:t>tbash</w:t>
+      </w:r>
+      <w:proofErr w:type="spellEnd"/>
+      <w:r>
+        <w:rPr>
+          <w:rFonts w:ascii="Lucida Console" w:hAnsi="Lucida Console" w:cs="Lucida Console"/>
+          <w:color w:val="D42C3A"/>
+          <w:sz w:val="18"/>
+          <w:szCs w:val="18"/>
+        </w:rPr>
+        <w:t xml:space="preserve"> codes.docx</w:t>
+      </w:r>
+    </w:p>
+    <w:p>
+      <w:pPr>
+        <w:autoSpaceDE w:val="0"/>
+        <w:autoSpaceDN w:val="0"/>
+        <w:adjustRightInd w:val="0"/>
+        <w:spacing w:after="0" w:line="240" w:lineRule="auto"/>
+        <w:rPr>
+          <w:rFonts w:ascii="Lucida Console" w:hAnsi="Lucida Console" w:cs="Lucida Console"/>
+          <w:color w:val="D42C3A"/>
+          <w:sz w:val="18"/>
+          <w:szCs w:val="18"/>
+        </w:rPr>
+      </w:pPr>
+      <w:r>
+        <w:rPr>
+          <w:rFonts w:ascii="Lucida Console" w:hAnsi="Lucida Console" w:cs="Lucida Console"/>
+          <w:sz w:val="18"/>
+          <w:szCs w:val="18"/>
+        </w:rPr>
+        <w:t xml:space="preserve">        </w:t>
+      </w:r>
+      <w:r>
+        <w:rPr>
+          <w:rFonts w:ascii="Lucida Console" w:hAnsi="Lucida Console" w:cs="Lucida Console"/>
+          <w:color w:val="D42C3A"/>
+          <w:sz w:val="18"/>
+          <w:szCs w:val="18"/>
+        </w:rPr>
+        <w:t>~WRL4003.tmp</w:t>
+      </w:r>
+    </w:p>
+    <w:p>
+      <w:pPr>
+        <w:autoSpaceDE w:val="0"/>
+        <w:autoSpaceDN w:val="0"/>
+        <w:adjustRightInd w:val="0"/>
+        <w:spacing w:after="0" w:line="240" w:lineRule="auto"/>
+        <w:rPr>
+          <w:rFonts w:ascii="Lucida Console" w:hAnsi="Lucida Console" w:cs="Lucida Console"/>
+          <w:color w:val="D42C3A"/>
+          <w:sz w:val="18"/>
+          <w:szCs w:val="18"/>
+        </w:rPr>
+      </w:pPr>
+    </w:p>
+    <w:p>
+      <w:pPr>
+        <w:autoSpaceDE w:val="0"/>
+        <w:autoSpaceDN w:val="0"/>
+        <w:adjustRightInd w:val="0"/>
+        <w:spacing w:after="0" w:line="240" w:lineRule="auto"/>
+        <w:rPr>
+          <w:rFonts w:ascii="Lucida Console" w:hAnsi="Lucida Console" w:cs="Lucida Console"/>
+          <w:sz w:val="18"/>
+          <w:szCs w:val="18"/>
+        </w:rPr>
+      </w:pPr>
+      <w:r>
+        <w:rPr>
+          <w:rFonts w:ascii="Lucida Console" w:hAnsi="Lucida Console" w:cs="Lucida Console"/>
+          <w:sz w:val="18"/>
+          <w:szCs w:val="18"/>
+        </w:rPr>
+        <w:lastRenderedPageBreak/>
+        <w:t>nothing added to commit but untracked files present (use "git add" to track)</w:t>
+      </w:r>
+    </w:p>
+    <w:p>
+      <w:pPr>
+        <w:autoSpaceDE w:val="0"/>
+        <w:autoSpaceDN w:val="0"/>
+        <w:adjustRightInd w:val="0"/>
+        <w:spacing w:after="0" w:line="240" w:lineRule="auto"/>
+        <w:rPr>
+          <w:rFonts w:ascii="Lucida Console" w:hAnsi="Lucida Console" w:cs="Lucida Console"/>
+          <w:sz w:val="18"/>
+          <w:szCs w:val="18"/>
+        </w:rPr>
+      </w:pPr>
+    </w:p>
+    <w:p>
+      <w:pPr>
+        <w:autoSpaceDE w:val="0"/>
+        <w:autoSpaceDN w:val="0"/>
+        <w:adjustRightInd w:val="0"/>
+        <w:spacing w:after="0" w:line="240" w:lineRule="auto"/>
+        <w:rPr>
+          <w:rFonts w:ascii="Lucida Console" w:hAnsi="Lucida Console" w:cs="Lucida Console"/>
+          <w:color w:val="00A89A"/>
+          <w:sz w:val="18"/>
+          <w:szCs w:val="18"/>
+        </w:rPr>
+      </w:pPr>
+      <w:r>
+        <w:rPr>
+          <w:rFonts w:ascii="Lucida Console" w:hAnsi="Lucida Console" w:cs="Lucida Console"/>
+          <w:color w:val="1CA800"/>
+          <w:sz w:val="18"/>
+          <w:szCs w:val="18"/>
+        </w:rPr>
+        <w:t xml:space="preserve">radrs01@DESKTOP-VESNVT7 </w:t>
+      </w:r>
+      <w:r>
+        <w:rPr>
+          <w:rFonts w:ascii="Lucida Console" w:hAnsi="Lucida Console" w:cs="Lucida Console"/>
+          <w:color w:val="B148C6"/>
+          <w:sz w:val="18"/>
+          <w:szCs w:val="18"/>
+        </w:rPr>
+        <w:t xml:space="preserve">MINGW64 </w:t>
+      </w:r>
+      <w:r>
+        <w:rPr>
+          <w:rFonts w:ascii="Lucida Console" w:hAnsi="Lucida Console" w:cs="Lucida Console"/>
+          <w:color w:val="C0A000"/>
+          <w:sz w:val="18"/>
+          <w:szCs w:val="18"/>
+        </w:rPr>
+        <w:t>~/Desktop/GWU/7- Week 2.2.23- 2.8.23/GWU-VIRT-DATA-PT-12-2022-U-LOLC-main-07-Project-1-Week-1/07-Project-1-Week-1/2/Activities/02-Evr_Pull/project-1--day-2</w:t>
+      </w:r>
+      <w:r>
+        <w:rPr>
+          <w:rFonts w:ascii="Lucida Console" w:hAnsi="Lucida Console" w:cs="Lucida Console"/>
+          <w:color w:val="00A89A"/>
+          <w:sz w:val="18"/>
+          <w:szCs w:val="18"/>
+        </w:rPr>
+        <w:t xml:space="preserve"> (main)</w:t>
+      </w:r>
+    </w:p>
+    <w:p>
+      <w:pPr>
+        <w:autoSpaceDE w:val="0"/>
+        <w:autoSpaceDN w:val="0"/>
+        <w:adjustRightInd w:val="0"/>
+        <w:spacing w:after="0" w:line="240" w:lineRule="auto"/>
+        <w:rPr>
+          <w:rFonts w:ascii="Lucida Console" w:hAnsi="Lucida Console" w:cs="Lucida Console"/>
+          <w:sz w:val="18"/>
+          <w:szCs w:val="18"/>
+        </w:rPr>
+      </w:pPr>
+      <w:r>
+        <w:rPr>
+          <w:rFonts w:ascii="Lucida Console" w:hAnsi="Lucida Console" w:cs="Lucida Console"/>
+          <w:sz w:val="18"/>
+          <w:szCs w:val="18"/>
+        </w:rPr>
+        <w:t xml:space="preserve">$ </w:t>
+      </w:r>
+      <w:r>
+        <w:rPr>
+          <w:rFonts w:ascii="Lucida Console" w:hAnsi="Lucida Console" w:cs="Lucida Console"/>
+          <w:sz w:val="18"/>
+          <w:szCs w:val="18"/>
+          <w:highlight w:val="yellow"/>
+        </w:rPr>
+        <w:t xml:space="preserve">git </w:t>
+      </w:r>
+      <w:proofErr w:type="gramStart"/>
+      <w:r>
+        <w:rPr>
+          <w:rFonts w:ascii="Lucida Console" w:hAnsi="Lucida Console" w:cs="Lucida Console"/>
+          <w:sz w:val="18"/>
+          <w:szCs w:val="18"/>
+          <w:highlight w:val="yellow"/>
+        </w:rPr>
+        <w:t>add .</w:t>
+      </w:r>
+      <w:proofErr w:type="gramEnd"/>
+    </w:p>
+    <w:p>
+      <w:pPr>
+        <w:autoSpaceDE w:val="0"/>
+        <w:autoSpaceDN w:val="0"/>
+        <w:adjustRightInd w:val="0"/>
+        <w:spacing w:after="0" w:line="240" w:lineRule="auto"/>
+        <w:rPr>
+          <w:rFonts w:ascii="Lucida Console" w:hAnsi="Lucida Console" w:cs="Lucida Console"/>
+          <w:sz w:val="18"/>
+          <w:szCs w:val="18"/>
+        </w:rPr>
+      </w:pPr>
+    </w:p>
+    <w:p>
+      <w:pPr>
+        <w:autoSpaceDE w:val="0"/>
+        <w:autoSpaceDN w:val="0"/>
+        <w:adjustRightInd w:val="0"/>
+        <w:spacing w:after="0" w:line="240" w:lineRule="auto"/>
+        <w:rPr>
+          <w:rFonts w:ascii="Lucida Console" w:hAnsi="Lucida Console" w:cs="Lucida Console"/>
+          <w:color w:val="00A89A"/>
+          <w:sz w:val="18"/>
+          <w:szCs w:val="18"/>
+        </w:rPr>
+      </w:pPr>
+      <w:r>
+        <w:rPr>
+          <w:rFonts w:ascii="Lucida Console" w:hAnsi="Lucida Console" w:cs="Lucida Console"/>
+          <w:color w:val="1CA800"/>
+          <w:sz w:val="18"/>
+          <w:szCs w:val="18"/>
+        </w:rPr>
+        <w:t xml:space="preserve">radrs01@DESKTOP-VESNVT7 </w:t>
+      </w:r>
+      <w:r>
+        <w:rPr>
+          <w:rFonts w:ascii="Lucida Console" w:hAnsi="Lucida Console" w:cs="Lucida Console"/>
+          <w:color w:val="B148C6"/>
+          <w:sz w:val="18"/>
+          <w:szCs w:val="18"/>
+        </w:rPr>
+        <w:t xml:space="preserve">MINGW64 </w:t>
+      </w:r>
+      <w:r>
+        <w:rPr>
+          <w:rFonts w:ascii="Lucida Console" w:hAnsi="Lucida Console" w:cs="Lucida Console"/>
+          <w:color w:val="C0A000"/>
+          <w:sz w:val="18"/>
+          <w:szCs w:val="18"/>
+        </w:rPr>
+        <w:t>~/Desktop/GWU/7- Week 2.2.23- 2.8.23/GWU-VIRT-DATA-PT-12-2022-U-LOLC-main-07-Project-1-Week-1/07-Project-1-Week-1/2/Activities/02-Evr_Pull/project-1--day-2</w:t>
+      </w:r>
+      <w:r>
+        <w:rPr>
+          <w:rFonts w:ascii="Lucida Console" w:hAnsi="Lucida Console" w:cs="Lucida Console"/>
+          <w:color w:val="00A89A"/>
+          <w:sz w:val="18"/>
+          <w:szCs w:val="18"/>
+        </w:rPr>
+        <w:t xml:space="preserve"> (main)</w:t>
+      </w:r>
+    </w:p>
+    <w:p>
+      <w:pPr>
+        <w:autoSpaceDE w:val="0"/>
+        <w:autoSpaceDN w:val="0"/>
+        <w:adjustRightInd w:val="0"/>
+        <w:spacing w:after="0" w:line="240" w:lineRule="auto"/>
+        <w:rPr>
+          <w:rFonts w:ascii="Lucida Console" w:hAnsi="Lucida Console" w:cs="Lucida Console"/>
+          <w:sz w:val="18"/>
+          <w:szCs w:val="18"/>
+        </w:rPr>
+      </w:pPr>
+      <w:r>
+        <w:rPr>
+          <w:rFonts w:ascii="Lucida Console" w:hAnsi="Lucida Console" w:cs="Lucida Console"/>
+          <w:sz w:val="18"/>
+          <w:szCs w:val="18"/>
+        </w:rPr>
+        <w:t xml:space="preserve">$ </w:t>
+      </w:r>
+      <w:r>
+        <w:rPr>
+          <w:rFonts w:ascii="Lucida Console" w:hAnsi="Lucida Console" w:cs="Lucida Console"/>
+          <w:sz w:val="18"/>
+          <w:szCs w:val="18"/>
+          <w:highlight w:val="yellow"/>
+        </w:rPr>
+        <w:t>git commit -m "Raheleh Merge"</w:t>
+      </w:r>
+    </w:p>
+    <w:p>
+      <w:pPr>
+        <w:autoSpaceDE w:val="0"/>
+        <w:autoSpaceDN w:val="0"/>
+        <w:adjustRightInd w:val="0"/>
+        <w:spacing w:after="0" w:line="240" w:lineRule="auto"/>
+        <w:rPr>
+          <w:rFonts w:ascii="Lucida Console" w:hAnsi="Lucida Console" w:cs="Lucida Console"/>
+          <w:sz w:val="18"/>
+          <w:szCs w:val="18"/>
+        </w:rPr>
+      </w:pPr>
+      <w:r>
+        <w:rPr>
+          <w:rFonts w:ascii="Lucida Console" w:hAnsi="Lucida Console" w:cs="Lucida Console"/>
+          <w:sz w:val="18"/>
+          <w:szCs w:val="18"/>
+        </w:rPr>
+        <w:t>[main f7bd47d] Raheleh Merge</w:t>
+      </w:r>
+    </w:p>
+    <w:p>
+      <w:pPr>
+        <w:autoSpaceDE w:val="0"/>
+        <w:autoSpaceDN w:val="0"/>
+        <w:adjustRightInd w:val="0"/>
+        <w:spacing w:after="0" w:line="240" w:lineRule="auto"/>
+        <w:rPr>
+          <w:rFonts w:ascii="Lucida Console" w:hAnsi="Lucida Console" w:cs="Lucida Console"/>
+          <w:sz w:val="18"/>
+          <w:szCs w:val="18"/>
+        </w:rPr>
+      </w:pPr>
+      <w:r>
+        <w:rPr>
+          <w:rFonts w:ascii="Lucida Console" w:hAnsi="Lucida Console" w:cs="Lucida Console"/>
+          <w:sz w:val="18"/>
+          <w:szCs w:val="18"/>
+        </w:rPr>
+        <w:t xml:space="preserve"> 3 files changed, 0 </w:t>
+      </w:r>
+      <w:proofErr w:type="gramStart"/>
+      <w:r>
+        <w:rPr>
+          <w:rFonts w:ascii="Lucida Console" w:hAnsi="Lucida Console" w:cs="Lucida Console"/>
+          <w:sz w:val="18"/>
+          <w:szCs w:val="18"/>
+        </w:rPr>
+        <w:t>insertions(</w:t>
+      </w:r>
+      <w:proofErr w:type="gramEnd"/>
+      <w:r>
+        <w:rPr>
+          <w:rFonts w:ascii="Lucida Console" w:hAnsi="Lucida Console" w:cs="Lucida Console"/>
+          <w:sz w:val="18"/>
+          <w:szCs w:val="18"/>
+        </w:rPr>
+        <w:t>+), 0 deletions(-)</w:t>
+      </w:r>
+    </w:p>
+    <w:p>
+      <w:pPr>
+        <w:autoSpaceDE w:val="0"/>
+        <w:autoSpaceDN w:val="0"/>
+        <w:adjustRightInd w:val="0"/>
+        <w:spacing w:after="0" w:line="240" w:lineRule="auto"/>
+        <w:rPr>
+          <w:rFonts w:ascii="Lucida Console" w:hAnsi="Lucida Console" w:cs="Lucida Console"/>
+          <w:sz w:val="18"/>
+          <w:szCs w:val="18"/>
+        </w:rPr>
+      </w:pPr>
+      <w:r>
+        <w:rPr>
+          <w:rFonts w:ascii="Lucida Console" w:hAnsi="Lucida Console" w:cs="Lucida Console"/>
+          <w:sz w:val="18"/>
+          <w:szCs w:val="18"/>
+        </w:rPr>
+        <w:t xml:space="preserve"> create mode 100644 </w:t>
+      </w:r>
+      <w:proofErr w:type="spellStart"/>
+      <w:r>
+        <w:rPr>
+          <w:rFonts w:ascii="Lucida Console" w:hAnsi="Lucida Console" w:cs="Lucida Console"/>
+          <w:sz w:val="18"/>
+          <w:szCs w:val="18"/>
+        </w:rPr>
+        <w:t>Gitbash</w:t>
+      </w:r>
+      <w:proofErr w:type="spellEnd"/>
+      <w:r>
+        <w:rPr>
+          <w:rFonts w:ascii="Lucida Console" w:hAnsi="Lucida Console" w:cs="Lucida Console"/>
+          <w:sz w:val="18"/>
+          <w:szCs w:val="18"/>
+        </w:rPr>
+        <w:t xml:space="preserve"> codes.docx</w:t>
+      </w:r>
+    </w:p>
+    <w:p>
+      <w:pPr>
+        <w:autoSpaceDE w:val="0"/>
+        <w:autoSpaceDN w:val="0"/>
+        <w:adjustRightInd w:val="0"/>
+        <w:spacing w:after="0" w:line="240" w:lineRule="auto"/>
+        <w:rPr>
+          <w:rFonts w:ascii="Lucida Console" w:hAnsi="Lucida Console" w:cs="Lucida Console"/>
+          <w:sz w:val="18"/>
+          <w:szCs w:val="18"/>
+        </w:rPr>
+      </w:pPr>
+      <w:r>
+        <w:rPr>
+          <w:rFonts w:ascii="Lucida Console" w:hAnsi="Lucida Console" w:cs="Lucida Console"/>
+          <w:sz w:val="18"/>
+          <w:szCs w:val="18"/>
+        </w:rPr>
+        <w:t xml:space="preserve"> create mode 100644 ~$</w:t>
+      </w:r>
+      <w:proofErr w:type="spellStart"/>
+      <w:r>
+        <w:rPr>
+          <w:rFonts w:ascii="Lucida Console" w:hAnsi="Lucida Console" w:cs="Lucida Console"/>
+          <w:sz w:val="18"/>
+          <w:szCs w:val="18"/>
+        </w:rPr>
+        <w:t>tbash</w:t>
+      </w:r>
+      <w:proofErr w:type="spellEnd"/>
+      <w:r>
+        <w:rPr>
+          <w:rFonts w:ascii="Lucida Console" w:hAnsi="Lucida Console" w:cs="Lucida Console"/>
+          <w:sz w:val="18"/>
+          <w:szCs w:val="18"/>
+        </w:rPr>
+        <w:t xml:space="preserve"> codes.docx</w:t>
+      </w:r>
+    </w:p>
+    <w:p>
+      <w:pPr>
+        <w:autoSpaceDE w:val="0"/>
+        <w:autoSpaceDN w:val="0"/>
+        <w:adjustRightInd w:val="0"/>
+        <w:spacing w:after="0" w:line="240" w:lineRule="auto"/>
+        <w:rPr>
+          <w:rFonts w:ascii="Lucida Console" w:hAnsi="Lucida Console" w:cs="Lucida Console"/>
+          <w:sz w:val="18"/>
+          <w:szCs w:val="18"/>
+        </w:rPr>
+      </w:pPr>
+      <w:r>
+        <w:rPr>
+          <w:rFonts w:ascii="Lucida Console" w:hAnsi="Lucida Console" w:cs="Lucida Console"/>
+          <w:sz w:val="18"/>
+          <w:szCs w:val="18"/>
+        </w:rPr>
+        <w:t xml:space="preserve"> create mode 100644 ~WRL4003.tmp</w:t>
+      </w:r>
+    </w:p>
+    <w:p>
+      <w:pPr>
+        <w:autoSpaceDE w:val="0"/>
+        <w:autoSpaceDN w:val="0"/>
+        <w:adjustRightInd w:val="0"/>
+        <w:spacing w:after="0" w:line="240" w:lineRule="auto"/>
+        <w:rPr>
+          <w:rFonts w:ascii="Lucida Console" w:hAnsi="Lucida Console" w:cs="Lucida Console"/>
+          <w:sz w:val="18"/>
+          <w:szCs w:val="18"/>
+        </w:rPr>
+      </w:pPr>
+    </w:p>
+    <w:p>
+      <w:pPr>
+        <w:autoSpaceDE w:val="0"/>
+        <w:autoSpaceDN w:val="0"/>
+        <w:adjustRightInd w:val="0"/>
+        <w:spacing w:after="0" w:line="240" w:lineRule="auto"/>
+        <w:rPr>
+          <w:rFonts w:ascii="Lucida Console" w:hAnsi="Lucida Console" w:cs="Lucida Console"/>
+          <w:color w:val="00A89A"/>
+          <w:sz w:val="18"/>
+          <w:szCs w:val="18"/>
+        </w:rPr>
+      </w:pPr>
+      <w:r>
+        <w:rPr>
+          <w:rFonts w:ascii="Lucida Console" w:hAnsi="Lucida Console" w:cs="Lucida Console"/>
+          <w:color w:val="1CA800"/>
+          <w:sz w:val="18"/>
+          <w:szCs w:val="18"/>
+        </w:rPr>
+        <w:t xml:space="preserve">radrs01@DESKTOP-VESNVT7 </w:t>
+      </w:r>
+      <w:r>
+        <w:rPr>
+          <w:rFonts w:ascii="Lucida Console" w:hAnsi="Lucida Console" w:cs="Lucida Console"/>
+          <w:color w:val="B148C6"/>
+          <w:sz w:val="18"/>
+          <w:szCs w:val="18"/>
+        </w:rPr>
+        <w:t xml:space="preserve">MINGW64 </w:t>
+      </w:r>
+      <w:r>
+        <w:rPr>
+          <w:rFonts w:ascii="Lucida Console" w:hAnsi="Lucida Console" w:cs="Lucida Console"/>
+          <w:color w:val="C0A000"/>
+          <w:sz w:val="18"/>
+          <w:szCs w:val="18"/>
+        </w:rPr>
+        <w:t>~/Desktop/GWU/7- Week 2.2.23- 2.8.23/GWU-VIRT-DATA-PT-12-2022-U-LOLC-main-07-Project-1-Week-1/07-Project-1-Week-1/2/Activities/02-Evr_Pull/project-1--day-2</w:t>
+      </w:r>
+      <w:r>
+        <w:rPr>
+          <w:rFonts w:ascii="Lucida Console" w:hAnsi="Lucida Console" w:cs="Lucida Console"/>
+          <w:color w:val="00A89A"/>
+          <w:sz w:val="18"/>
+          <w:szCs w:val="18"/>
+        </w:rPr>
+        <w:t xml:space="preserve"> (main)</w:t>
+      </w:r>
+    </w:p>
+    <w:p>
+      <w:pPr>
+        <w:autoSpaceDE w:val="0"/>
+        <w:autoSpaceDN w:val="0"/>
+        <w:adjustRightInd w:val="0"/>
+        <w:spacing w:after="0" w:line="240" w:lineRule="auto"/>
+        <w:rPr>
+          <w:rFonts w:ascii="Lucida Console" w:hAnsi="Lucida Console" w:cs="Lucida Console"/>
+          <w:sz w:val="18"/>
+          <w:szCs w:val="18"/>
+        </w:rPr>
+      </w:pPr>
+      <w:r>
+        <w:rPr>
+          <w:rFonts w:ascii="Lucida Console" w:hAnsi="Lucida Console" w:cs="Lucida Console"/>
+          <w:sz w:val="18"/>
+          <w:szCs w:val="18"/>
+        </w:rPr>
+        <w:t xml:space="preserve">$ </w:t>
+      </w:r>
+      <w:r>
+        <w:rPr>
+          <w:rFonts w:ascii="Lucida Console" w:hAnsi="Lucida Console" w:cs="Lucida Console"/>
+          <w:sz w:val="18"/>
+          <w:szCs w:val="18"/>
+          <w:highlight w:val="yellow"/>
+        </w:rPr>
+        <w:t>git push</w:t>
+      </w:r>
+    </w:p>
+    <w:p>
+      <w:pPr>
+        <w:autoSpaceDE w:val="0"/>
+        <w:autoSpaceDN w:val="0"/>
+        <w:adjustRightInd w:val="0"/>
+        <w:spacing w:after="0" w:line="240" w:lineRule="auto"/>
+        <w:rPr>
+          <w:rFonts w:ascii="Lucida Console" w:hAnsi="Lucida Console" w:cs="Lucida Console"/>
+          <w:sz w:val="18"/>
+          <w:szCs w:val="18"/>
+        </w:rPr>
+      </w:pPr>
+      <w:r>
+        <w:rPr>
+          <w:rFonts w:ascii="Lucida Console" w:hAnsi="Lucida Console" w:cs="Lucida Console"/>
+          <w:sz w:val="18"/>
+          <w:szCs w:val="18"/>
+        </w:rPr>
+        <w:t>Enumerating objects: 6, done.</w:t>
+      </w:r>
+    </w:p>
+    <w:p>
+      <w:pPr>
+        <w:autoSpaceDE w:val="0"/>
+        <w:autoSpaceDN w:val="0"/>
+        <w:adjustRightInd w:val="0"/>
+        <w:spacing w:after="0" w:line="240" w:lineRule="auto"/>
+        <w:rPr>
+          <w:rFonts w:ascii="Lucida Console" w:hAnsi="Lucida Console" w:cs="Lucida Console"/>
+          <w:sz w:val="18"/>
+          <w:szCs w:val="18"/>
+        </w:rPr>
+      </w:pPr>
+      <w:r>
+        <w:rPr>
+          <w:rFonts w:ascii="Lucida Console" w:hAnsi="Lucida Console" w:cs="Lucida Console"/>
+          <w:sz w:val="18"/>
+          <w:szCs w:val="18"/>
+        </w:rPr>
+        <w:t>Counting objects: 100% (6/6), done.</w:t>
+      </w:r>
+    </w:p>
+    <w:p>
+      <w:pPr>
+        <w:autoSpaceDE w:val="0"/>
+        <w:autoSpaceDN w:val="0"/>
+        <w:adjustRightInd w:val="0"/>
+        <w:spacing w:after="0" w:line="240" w:lineRule="auto"/>
+        <w:rPr>
+          <w:rFonts w:ascii="Lucida Console" w:hAnsi="Lucida Console" w:cs="Lucida Console"/>
+          <w:sz w:val="18"/>
+          <w:szCs w:val="18"/>
+        </w:rPr>
+      </w:pPr>
+      <w:r>
+        <w:rPr>
+          <w:rFonts w:ascii="Lucida Console" w:hAnsi="Lucida Console" w:cs="Lucida Console"/>
+          <w:sz w:val="18"/>
+          <w:szCs w:val="18"/>
+        </w:rPr>
+        <w:t>Delta compression using up to 12 threads</w:t>
+      </w:r>
+    </w:p>
+    <w:p>
+      <w:pPr>
+        <w:autoSpaceDE w:val="0"/>
+        <w:autoSpaceDN w:val="0"/>
+        <w:adjustRightInd w:val="0"/>
+        <w:spacing w:after="0" w:line="240" w:lineRule="auto"/>
+        <w:rPr>
+          <w:rFonts w:ascii="Lucida Console" w:hAnsi="Lucida Console" w:cs="Lucida Console"/>
+          <w:sz w:val="18"/>
+          <w:szCs w:val="18"/>
+        </w:rPr>
+      </w:pPr>
+      <w:r>
+        <w:rPr>
+          <w:rFonts w:ascii="Lucida Console" w:hAnsi="Lucida Console" w:cs="Lucida Console"/>
+          <w:sz w:val="18"/>
+          <w:szCs w:val="18"/>
+        </w:rPr>
+        <w:t>Compressing objects: 100% (5/5), done.</w:t>
+      </w:r>
+    </w:p>
+    <w:p>
+      <w:pPr>
+        <w:autoSpaceDE w:val="0"/>
+        <w:autoSpaceDN w:val="0"/>
+        <w:adjustRightInd w:val="0"/>
+        <w:spacing w:after="0" w:line="240" w:lineRule="auto"/>
+        <w:rPr>
+          <w:rFonts w:ascii="Lucida Console" w:hAnsi="Lucida Console" w:cs="Lucida Console"/>
+          <w:sz w:val="18"/>
+          <w:szCs w:val="18"/>
+        </w:rPr>
+      </w:pPr>
+      <w:r>
+        <w:rPr>
+          <w:rFonts w:ascii="Lucida Console" w:hAnsi="Lucida Console" w:cs="Lucida Console"/>
+          <w:sz w:val="18"/>
+          <w:szCs w:val="18"/>
+        </w:rPr>
+        <w:t>Writing objects: 100% (5/5), 20.51 KiB | 10.25 MiB/s, done.</w:t>
+      </w:r>
+    </w:p>
+    <w:p>
+      <w:pPr>
+        <w:autoSpaceDE w:val="0"/>
+        <w:autoSpaceDN w:val="0"/>
+        <w:adjustRightInd w:val="0"/>
+        <w:spacing w:after="0" w:line="240" w:lineRule="auto"/>
+        <w:rPr>
+          <w:rFonts w:ascii="Lucida Console" w:hAnsi="Lucida Console" w:cs="Lucida Console"/>
+          <w:sz w:val="18"/>
+          <w:szCs w:val="18"/>
+        </w:rPr>
+      </w:pPr>
+      <w:r>
+        <w:rPr>
+          <w:rFonts w:ascii="Lucida Console" w:hAnsi="Lucida Console" w:cs="Lucida Console"/>
+          <w:sz w:val="18"/>
+          <w:szCs w:val="18"/>
+        </w:rPr>
+        <w:t>Total 5 (delta 1), reused 0 (delta 0), pack-reused 0</w:t>
+      </w:r>
+    </w:p>
+    <w:p>
+      <w:pPr>
+        <w:autoSpaceDE w:val="0"/>
+        <w:autoSpaceDN w:val="0"/>
+        <w:adjustRightInd w:val="0"/>
+        <w:spacing w:after="0" w:line="240" w:lineRule="auto"/>
+        <w:rPr>
+          <w:rFonts w:ascii="Lucida Console" w:hAnsi="Lucida Console" w:cs="Lucida Console"/>
+          <w:sz w:val="18"/>
+          <w:szCs w:val="18"/>
+        </w:rPr>
+      </w:pPr>
+      <w:r>
+        <w:rPr>
+          <w:rFonts w:ascii="Lucida Console" w:hAnsi="Lucida Console" w:cs="Lucida Console"/>
+          <w:sz w:val="18"/>
+          <w:szCs w:val="18"/>
+        </w:rPr>
+        <w:t>remote: Resolving deltas: 100% (1/1), done.</w:t>
+      </w:r>
+    </w:p>
+    <w:p>
+      <w:pPr>
+        <w:autoSpaceDE w:val="0"/>
+        <w:autoSpaceDN w:val="0"/>
+        <w:adjustRightInd w:val="0"/>
+        <w:spacing w:after="0" w:line="240" w:lineRule="auto"/>
+        <w:rPr>
+          <w:rFonts w:ascii="Lucida Console" w:hAnsi="Lucida Console" w:cs="Lucida Console"/>
+          <w:sz w:val="18"/>
+          <w:szCs w:val="18"/>
+        </w:rPr>
+      </w:pPr>
+      <w:r>
+        <w:rPr>
+          <w:rFonts w:ascii="Lucida Console" w:hAnsi="Lucida Console" w:cs="Lucida Console"/>
+          <w:sz w:val="18"/>
+          <w:szCs w:val="18"/>
+        </w:rPr>
+        <w:t>To https://github.com/rvafaeis/project-1--day-2.git</w:t>
+      </w:r>
+    </w:p>
+    <w:p>
+      <w:pPr>
+        <w:autoSpaceDE w:val="0"/>
+        <w:autoSpaceDN w:val="0"/>
+        <w:adjustRightInd w:val="0"/>
+        <w:spacing w:after="0" w:line="240" w:lineRule="auto"/>
+        <w:rPr>
+          <w:rFonts w:ascii="Lucida Console" w:hAnsi="Lucida Console" w:cs="Lucida Console"/>
+          <w:sz w:val="18"/>
+          <w:szCs w:val="18"/>
+        </w:rPr>
+      </w:pPr>
+      <w:r>
+        <w:rPr>
+          <w:rFonts w:ascii="Lucida Console" w:hAnsi="Lucida Console" w:cs="Lucida Console"/>
+          <w:sz w:val="18"/>
+          <w:szCs w:val="18"/>
+        </w:rPr>
+        <w:t xml:space="preserve">   a90188c..f7bd47</w:t>
+      </w:r>
+      <w:proofErr w:type="gramStart"/>
+      <w:r>
+        <w:rPr>
+          <w:rFonts w:ascii="Lucida Console" w:hAnsi="Lucida Console" w:cs="Lucida Console"/>
+          <w:sz w:val="18"/>
+          <w:szCs w:val="18"/>
+        </w:rPr>
+        <w:t>d  main</w:t>
+      </w:r>
+      <w:proofErr w:type="gramEnd"/>
+      <w:r>
+        <w:rPr>
+          <w:rFonts w:ascii="Lucida Console" w:hAnsi="Lucida Console" w:cs="Lucida Console"/>
+          <w:sz w:val="18"/>
+          <w:szCs w:val="18"/>
+        </w:rPr>
+        <w:t xml:space="preserve"> -&gt; main</w:t>
+      </w:r>
+    </w:p>
+    <w:p>
+      <w:pPr>
+        <w:autoSpaceDE w:val="0"/>
+        <w:autoSpaceDN w:val="0"/>
+        <w:adjustRightInd w:val="0"/>
+        <w:spacing w:after="0" w:line="240" w:lineRule="auto"/>
+        <w:rPr>
+          <w:rFonts w:ascii="Lucida Console" w:hAnsi="Lucida Console" w:cs="Lucida Console"/>
+          <w:sz w:val="18"/>
+          <w:szCs w:val="18"/>
+        </w:rPr>
+      </w:pPr>
+    </w:p>
+    <w:p>
+      <w:pPr>
+        <w:autoSpaceDE w:val="0"/>
+        <w:autoSpaceDN w:val="0"/>
+        <w:adjustRightInd w:val="0"/>
+        <w:spacing w:after="0" w:line="240" w:lineRule="auto"/>
+        <w:rPr>
+          <w:rFonts w:ascii="Lucida Console" w:hAnsi="Lucida Console" w:cs="Lucida Console"/>
+          <w:color w:val="00A89A"/>
+          <w:sz w:val="18"/>
+          <w:szCs w:val="18"/>
+        </w:rPr>
+      </w:pPr>
+      <w:r>
+        <w:rPr>
+          <w:rFonts w:ascii="Lucida Console" w:hAnsi="Lucida Console" w:cs="Lucida Console"/>
+          <w:color w:val="1CA800"/>
+          <w:sz w:val="18"/>
+          <w:szCs w:val="18"/>
+        </w:rPr>
+        <w:t xml:space="preserve">radrs01@DESKTOP-VESNVT7 </w:t>
+      </w:r>
+      <w:r>
+        <w:rPr>
+          <w:rFonts w:ascii="Lucida Console" w:hAnsi="Lucida Console" w:cs="Lucida Console"/>
+          <w:color w:val="B148C6"/>
+          <w:sz w:val="18"/>
+          <w:szCs w:val="18"/>
+        </w:rPr>
+        <w:t xml:space="preserve">MINGW64 </w:t>
+      </w:r>
+      <w:r>
+        <w:rPr>
+          <w:rFonts w:ascii="Lucida Console" w:hAnsi="Lucida Console" w:cs="Lucida Console"/>
+          <w:color w:val="C0A000"/>
+          <w:sz w:val="18"/>
+          <w:szCs w:val="18"/>
+        </w:rPr>
+        <w:t>~/Desktop/GWU/7- Week 2.2.23- 2.8.23/GWU-VIRT-DATA-PT-12-2022-U-LOLC-main-07-Project-1-Week-1/07-Project-1-Week-1/2/Activities/02-Evr_Pull/project-1--day-2</w:t>
+      </w:r>
+      <w:r>
+        <w:rPr>
+          <w:rFonts w:ascii="Lucida Console" w:hAnsi="Lucida Console" w:cs="Lucida Console"/>
+          <w:color w:val="00A89A"/>
+          <w:sz w:val="18"/>
+          <w:szCs w:val="18"/>
+        </w:rPr>
+        <w:t xml:space="preserve"> (main)</w:t>
+      </w:r>
+    </w:p>
+    <w:p>
+      <w:pPr>
+        <w:autoSpaceDE w:val="0"/>
+        <w:autoSpaceDN w:val="0"/>
+        <w:adjustRightInd w:val="0"/>
+        <w:spacing w:after="0" w:line="240" w:lineRule="auto"/>
+        <w:rPr>
+          <w:rFonts w:ascii="Lucida Console" w:hAnsi="Lucida Console" w:cs="Lucida Console"/>
+          <w:sz w:val="18"/>
+          <w:szCs w:val="18"/>
+        </w:rPr>
+      </w:pPr>
+      <w:r>
+        <w:rPr>
+          <w:rFonts w:ascii="Lucida Console" w:hAnsi="Lucida Console" w:cs="Lucida Console"/>
+          <w:sz w:val="18"/>
+          <w:szCs w:val="18"/>
+        </w:rPr>
+        <w:t>$</w:t>
       </w:r>
     </w:p>
     <w:p/>

</xml_diff>